<commit_message>
Updated exercise11 solutions doc
</commit_message>
<xml_diff>
--- a/exercise-11/E11_David_Mugwaneza.docx
+++ b/exercise-11/E11_David_Mugwaneza.docx
@@ -212,6 +212,7 @@
         </w:rPr>
         <w:t xml:space="preserve">. It defines a public method </w:t>
       </w:r>
+      <w:proofErr w:type="gramStart"/>
       <w:r>
         <w:rPr>
           <w:b/>
@@ -223,7 +224,14 @@
         <w:rPr>
           <w:sz w:val="22"/>
         </w:rPr>
-        <w:t>(). Create three subclasses (</w:t>
+        <w:t>(</w:t>
+      </w:r>
+      <w:proofErr w:type="gramEnd"/>
+      <w:r>
+        <w:rPr>
+          <w:sz w:val="22"/>
+        </w:rPr>
+        <w:t>). Create three subclasses (</w:t>
       </w:r>
       <w:r>
         <w:rPr>
@@ -268,7 +276,35 @@
         <w:rPr>
           <w:sz w:val="22"/>
         </w:rPr>
-        <w:t xml:space="preserve"> implements draw() method by printing out a string as “Inside xxx.draw() method”. For example, in </w:t>
+        <w:t xml:space="preserve"> implements </w:t>
+      </w:r>
+      <w:proofErr w:type="gramStart"/>
+      <w:r>
+        <w:rPr>
+          <w:sz w:val="22"/>
+        </w:rPr>
+        <w:t>draw(</w:t>
+      </w:r>
+      <w:proofErr w:type="gramEnd"/>
+      <w:r>
+        <w:rPr>
+          <w:sz w:val="22"/>
+        </w:rPr>
+        <w:t xml:space="preserve">) method by printing out a string as “Inside </w:t>
+      </w:r>
+      <w:proofErr w:type="spellStart"/>
+      <w:r>
+        <w:rPr>
+          <w:sz w:val="22"/>
+        </w:rPr>
+        <w:t>xxx.draw</w:t>
+      </w:r>
+      <w:proofErr w:type="spellEnd"/>
+      <w:r>
+        <w:rPr>
+          <w:sz w:val="22"/>
+        </w:rPr>
+        <w:t xml:space="preserve">() method”. For example, in </w:t>
       </w:r>
       <w:r>
         <w:rPr>
@@ -281,7 +317,21 @@
         <w:rPr>
           <w:sz w:val="22"/>
         </w:rPr>
-        <w:t>, it should print out “inside Circle.draw() method”.</w:t>
+        <w:t xml:space="preserve">, it should print out “inside </w:t>
+      </w:r>
+      <w:proofErr w:type="spellStart"/>
+      <w:r>
+        <w:rPr>
+          <w:sz w:val="22"/>
+        </w:rPr>
+        <w:t>Circle.draw</w:t>
+      </w:r>
+      <w:proofErr w:type="spellEnd"/>
+      <w:r>
+        <w:rPr>
+          <w:sz w:val="22"/>
+        </w:rPr>
+        <w:t>() method”.</w:t>
       </w:r>
     </w:p>
     <w:p>
@@ -552,6 +602,7 @@
         </w:rPr>
         <w:t xml:space="preserve">. It defines a public method </w:t>
       </w:r>
+      <w:proofErr w:type="gramStart"/>
       <w:r>
         <w:rPr>
           <w:b/>
@@ -563,7 +614,14 @@
         <w:rPr>
           <w:sz w:val="22"/>
         </w:rPr>
-        <w:t>(). Create three subclasses (</w:t>
+        <w:t>(</w:t>
+      </w:r>
+      <w:proofErr w:type="gramEnd"/>
+      <w:r>
+        <w:rPr>
+          <w:sz w:val="22"/>
+        </w:rPr>
+        <w:t>). Create three subclasses (</w:t>
       </w:r>
       <w:r>
         <w:rPr>
@@ -602,7 +660,35 @@
         <w:rPr>
           <w:sz w:val="22"/>
         </w:rPr>
-        <w:t xml:space="preserve">) as indicated in the class diagram above. Each subclass implements fill() method by printing out a string as “Inside xxx.fill() method”. For example, in </w:t>
+        <w:t xml:space="preserve">) as indicated in the class diagram above. Each subclass implements </w:t>
+      </w:r>
+      <w:proofErr w:type="gramStart"/>
+      <w:r>
+        <w:rPr>
+          <w:sz w:val="22"/>
+        </w:rPr>
+        <w:t>fill(</w:t>
+      </w:r>
+      <w:proofErr w:type="gramEnd"/>
+      <w:r>
+        <w:rPr>
+          <w:sz w:val="22"/>
+        </w:rPr>
+        <w:t xml:space="preserve">) method by printing out a string as “Inside </w:t>
+      </w:r>
+      <w:proofErr w:type="spellStart"/>
+      <w:r>
+        <w:rPr>
+          <w:sz w:val="22"/>
+        </w:rPr>
+        <w:t>xxx.fill</w:t>
+      </w:r>
+      <w:proofErr w:type="spellEnd"/>
+      <w:r>
+        <w:rPr>
+          <w:sz w:val="22"/>
+        </w:rPr>
+        <w:t xml:space="preserve">() method”. For example, in </w:t>
       </w:r>
       <w:r>
         <w:rPr>
@@ -615,7 +701,21 @@
         <w:rPr>
           <w:sz w:val="22"/>
         </w:rPr>
-        <w:t>, it should print out “inside Red.fill() method”.</w:t>
+        <w:t xml:space="preserve">, it should print out “inside </w:t>
+      </w:r>
+      <w:proofErr w:type="spellStart"/>
+      <w:r>
+        <w:rPr>
+          <w:sz w:val="22"/>
+        </w:rPr>
+        <w:t>Red.fill</w:t>
+      </w:r>
+      <w:proofErr w:type="spellEnd"/>
+      <w:r>
+        <w:rPr>
+          <w:sz w:val="22"/>
+        </w:rPr>
+        <w:t>() method”.</w:t>
       </w:r>
     </w:p>
     <w:p>
@@ -816,6 +916,7 @@
         </w:rPr>
         <w:t xml:space="preserve"> called </w:t>
       </w:r>
+      <w:proofErr w:type="spellStart"/>
       <w:r>
         <w:rPr>
           <w:b/>
@@ -823,6 +924,7 @@
         </w:rPr>
         <w:t>AbstractFactory</w:t>
       </w:r>
+      <w:proofErr w:type="spellEnd"/>
       <w:r>
         <w:rPr>
           <w:sz w:val="22"/>
@@ -848,7 +950,29 @@
         <w:rPr>
           <w:sz w:val="20"/>
         </w:rPr>
-        <w:t xml:space="preserve">   abstract Color getColor(String color);</w:t>
+        <w:t xml:space="preserve">   abstract Color </w:t>
+      </w:r>
+      <w:proofErr w:type="spellStart"/>
+      <w:proofErr w:type="gramStart"/>
+      <w:r>
+        <w:rPr>
+          <w:sz w:val="20"/>
+        </w:rPr>
+        <w:t>getColor</w:t>
+      </w:r>
+      <w:proofErr w:type="spellEnd"/>
+      <w:r>
+        <w:rPr>
+          <w:sz w:val="20"/>
+        </w:rPr>
+        <w:t>(</w:t>
+      </w:r>
+      <w:proofErr w:type="gramEnd"/>
+      <w:r>
+        <w:rPr>
+          <w:sz w:val="20"/>
+        </w:rPr>
+        <w:t>String color);</w:t>
       </w:r>
     </w:p>
     <w:p>
@@ -863,7 +987,29 @@
         <w:rPr>
           <w:sz w:val="20"/>
         </w:rPr>
-        <w:t xml:space="preserve">   abstract Shape getShape(String shape);</w:t>
+        <w:t xml:space="preserve">   abstract Shape </w:t>
+      </w:r>
+      <w:proofErr w:type="spellStart"/>
+      <w:proofErr w:type="gramStart"/>
+      <w:r>
+        <w:rPr>
+          <w:sz w:val="20"/>
+        </w:rPr>
+        <w:t>getShape</w:t>
+      </w:r>
+      <w:proofErr w:type="spellEnd"/>
+      <w:r>
+        <w:rPr>
+          <w:sz w:val="20"/>
+        </w:rPr>
+        <w:t>(</w:t>
+      </w:r>
+      <w:proofErr w:type="gramEnd"/>
+      <w:r>
+        <w:rPr>
+          <w:sz w:val="20"/>
+        </w:rPr>
+        <w:t>String shape);</w:t>
       </w:r>
     </w:p>
     <w:p>
@@ -950,6 +1096,7 @@
         </w:rPr>
         <w:t xml:space="preserve"> </w:t>
       </w:r>
+      <w:proofErr w:type="spellStart"/>
       <w:r>
         <w:rPr>
           <w:b/>
@@ -957,12 +1104,14 @@
         </w:rPr>
         <w:t>ShapeFactory</w:t>
       </w:r>
+      <w:proofErr w:type="spellEnd"/>
       <w:r>
         <w:rPr>
           <w:sz w:val="22"/>
         </w:rPr>
         <w:t xml:space="preserve"> and </w:t>
       </w:r>
+      <w:proofErr w:type="spellStart"/>
       <w:r>
         <w:rPr>
           <w:b/>
@@ -970,12 +1119,14 @@
         </w:rPr>
         <w:t>ColorFactory</w:t>
       </w:r>
+      <w:proofErr w:type="spellEnd"/>
       <w:r>
         <w:rPr>
           <w:sz w:val="22"/>
         </w:rPr>
         <w:t xml:space="preserve"> extending </w:t>
       </w:r>
+      <w:proofErr w:type="spellStart"/>
       <w:r>
         <w:rPr>
           <w:b/>
@@ -983,6 +1134,7 @@
         </w:rPr>
         <w:t>AbstractFactory</w:t>
       </w:r>
+      <w:proofErr w:type="spellEnd"/>
       <w:r>
         <w:rPr>
           <w:sz w:val="22"/>
@@ -1017,6 +1169,7 @@
         </w:rPr>
         <w:t xml:space="preserve">Implement </w:t>
       </w:r>
+      <w:proofErr w:type="spellStart"/>
       <w:r>
         <w:rPr>
           <w:b/>
@@ -1024,12 +1177,14 @@
         </w:rPr>
         <w:t>getShape</w:t>
       </w:r>
+      <w:proofErr w:type="spellEnd"/>
       <w:r>
         <w:rPr>
           <w:sz w:val="22"/>
         </w:rPr>
         <w:t xml:space="preserve"> function in </w:t>
       </w:r>
+      <w:proofErr w:type="spellStart"/>
       <w:r>
         <w:rPr>
           <w:b/>
@@ -1037,6 +1192,7 @@
         </w:rPr>
         <w:t>ShapeFactory</w:t>
       </w:r>
+      <w:proofErr w:type="spellEnd"/>
       <w:r>
         <w:rPr>
           <w:sz w:val="22"/>
@@ -1047,7 +1203,49 @@
         <w:rPr>
           <w:sz w:val="22"/>
         </w:rPr>
-        <w:t>it checks the argument shapeType and create corresponding Shape objects. For example, if shapeType is “CIRCLE”, it should return new Circle().</w:t>
+        <w:t xml:space="preserve">it checks the argument </w:t>
+      </w:r>
+      <w:proofErr w:type="spellStart"/>
+      <w:r>
+        <w:rPr>
+          <w:sz w:val="22"/>
+        </w:rPr>
+        <w:t>shapeType</w:t>
+      </w:r>
+      <w:proofErr w:type="spellEnd"/>
+      <w:r>
+        <w:rPr>
+          <w:sz w:val="22"/>
+        </w:rPr>
+        <w:t xml:space="preserve"> and create corresponding Shape objects. For example, if </w:t>
+      </w:r>
+      <w:proofErr w:type="spellStart"/>
+      <w:r>
+        <w:rPr>
+          <w:sz w:val="22"/>
+        </w:rPr>
+        <w:t>shapeType</w:t>
+      </w:r>
+      <w:proofErr w:type="spellEnd"/>
+      <w:r>
+        <w:rPr>
+          <w:sz w:val="22"/>
+        </w:rPr>
+        <w:t xml:space="preserve"> is “CIRCLE”, it should return new </w:t>
+      </w:r>
+      <w:proofErr w:type="gramStart"/>
+      <w:r>
+        <w:rPr>
+          <w:sz w:val="22"/>
+        </w:rPr>
+        <w:t>Circle(</w:t>
+      </w:r>
+      <w:proofErr w:type="gramEnd"/>
+      <w:r>
+        <w:rPr>
+          <w:sz w:val="22"/>
+        </w:rPr>
+        <w:t>).</w:t>
       </w:r>
     </w:p>
     <w:p>
@@ -1118,7 +1316,43 @@
         <w:rPr>
           <w:sz w:val="20"/>
         </w:rPr>
-        <w:t>Shape getShape(String shapeType){</w:t>
+        <w:t xml:space="preserve">Shape </w:t>
+      </w:r>
+      <w:proofErr w:type="spellStart"/>
+      <w:proofErr w:type="gramStart"/>
+      <w:r>
+        <w:rPr>
+          <w:sz w:val="20"/>
+        </w:rPr>
+        <w:t>getShape</w:t>
+      </w:r>
+      <w:proofErr w:type="spellEnd"/>
+      <w:r>
+        <w:rPr>
+          <w:sz w:val="20"/>
+        </w:rPr>
+        <w:t>(</w:t>
+      </w:r>
+      <w:proofErr w:type="gramEnd"/>
+      <w:r>
+        <w:rPr>
+          <w:sz w:val="20"/>
+        </w:rPr>
+        <w:t xml:space="preserve">String </w:t>
+      </w:r>
+      <w:proofErr w:type="spellStart"/>
+      <w:r>
+        <w:rPr>
+          <w:sz w:val="20"/>
+        </w:rPr>
+        <w:t>shapeType</w:t>
+      </w:r>
+      <w:proofErr w:type="spellEnd"/>
+      <w:r>
+        <w:rPr>
+          <w:sz w:val="20"/>
+        </w:rPr>
+        <w:t>){</w:t>
       </w:r>
       <w:r>
         <w:rPr>
@@ -1158,6 +1392,7 @@
         </w:rPr>
         <w:t xml:space="preserve">Implement </w:t>
       </w:r>
+      <w:proofErr w:type="spellStart"/>
       <w:r>
         <w:rPr>
           <w:b/>
@@ -1165,12 +1400,14 @@
         </w:rPr>
         <w:t>getColor</w:t>
       </w:r>
+      <w:proofErr w:type="spellEnd"/>
       <w:r>
         <w:rPr>
           <w:sz w:val="22"/>
         </w:rPr>
         <w:t xml:space="preserve"> function in </w:t>
       </w:r>
+      <w:proofErr w:type="spellStart"/>
       <w:r>
         <w:rPr>
           <w:b/>
@@ -1178,11 +1415,19 @@
         </w:rPr>
         <w:t>ColorFactory</w:t>
       </w:r>
-      <w:r>
-        <w:rPr>
-          <w:sz w:val="22"/>
-        </w:rPr>
-        <w:t>, so that it checks the argument color</w:t>
+      <w:proofErr w:type="spellEnd"/>
+      <w:r>
+        <w:rPr>
+          <w:sz w:val="22"/>
+        </w:rPr>
+        <w:t xml:space="preserve">, so that it checks the argument </w:t>
+      </w:r>
+      <w:proofErr w:type="spellStart"/>
+      <w:r>
+        <w:rPr>
+          <w:sz w:val="22"/>
+        </w:rPr>
+        <w:t>color</w:t>
       </w:r>
       <w:r>
         <w:rPr>
@@ -1190,11 +1435,19 @@
         </w:rPr>
         <w:t>Type</w:t>
       </w:r>
-      <w:r>
-        <w:rPr>
-          <w:sz w:val="22"/>
-        </w:rPr>
-        <w:t xml:space="preserve"> and create corresponding Color objects. For example, if color</w:t>
+      <w:proofErr w:type="spellEnd"/>
+      <w:r>
+        <w:rPr>
+          <w:sz w:val="22"/>
+        </w:rPr>
+        <w:t xml:space="preserve"> and create corresponding Color objects. For example, if </w:t>
+      </w:r>
+      <w:proofErr w:type="spellStart"/>
+      <w:r>
+        <w:rPr>
+          <w:sz w:val="22"/>
+        </w:rPr>
+        <w:t>color</w:t>
       </w:r>
       <w:r>
         <w:rPr>
@@ -1202,11 +1455,26 @@
         </w:rPr>
         <w:t>Type</w:t>
       </w:r>
-      <w:r>
-        <w:rPr>
-          <w:sz w:val="22"/>
-        </w:rPr>
-        <w:t xml:space="preserve"> is “RED”, it should return new Red().</w:t>
+      <w:proofErr w:type="spellEnd"/>
+      <w:r>
+        <w:rPr>
+          <w:sz w:val="22"/>
+        </w:rPr>
+        <w:t xml:space="preserve"> is “RED”, it should return new </w:t>
+      </w:r>
+      <w:proofErr w:type="gramStart"/>
+      <w:r>
+        <w:rPr>
+          <w:sz w:val="22"/>
+        </w:rPr>
+        <w:t>Red(</w:t>
+      </w:r>
+      <w:proofErr w:type="gramEnd"/>
+      <w:r>
+        <w:rPr>
+          <w:sz w:val="22"/>
+        </w:rPr>
+        <w:t>).</w:t>
       </w:r>
     </w:p>
     <w:p>
@@ -1236,7 +1504,43 @@
         <w:rPr>
           <w:sz w:val="20"/>
         </w:rPr>
-        <w:t xml:space="preserve"> getColor(String colorType){   </w:t>
+        <w:t xml:space="preserve"> </w:t>
+      </w:r>
+      <w:proofErr w:type="spellStart"/>
+      <w:proofErr w:type="gramStart"/>
+      <w:r>
+        <w:rPr>
+          <w:sz w:val="20"/>
+        </w:rPr>
+        <w:t>getColor</w:t>
+      </w:r>
+      <w:proofErr w:type="spellEnd"/>
+      <w:r>
+        <w:rPr>
+          <w:sz w:val="20"/>
+        </w:rPr>
+        <w:t>(</w:t>
+      </w:r>
+      <w:proofErr w:type="gramEnd"/>
+      <w:r>
+        <w:rPr>
+          <w:sz w:val="20"/>
+        </w:rPr>
+        <w:t xml:space="preserve">String </w:t>
+      </w:r>
+      <w:proofErr w:type="spellStart"/>
+      <w:r>
+        <w:rPr>
+          <w:sz w:val="20"/>
+        </w:rPr>
+        <w:t>colorType</w:t>
+      </w:r>
+      <w:proofErr w:type="spellEnd"/>
+      <w:r>
+        <w:rPr>
+          <w:sz w:val="20"/>
+        </w:rPr>
+        <w:t xml:space="preserve">){   </w:t>
       </w:r>
       <w:r>
         <w:rPr>
@@ -1341,6 +1645,7 @@
         </w:rPr>
         <w:t xml:space="preserve">called </w:t>
       </w:r>
+      <w:proofErr w:type="spellStart"/>
       <w:r>
         <w:rPr>
           <w:b/>
@@ -1348,6 +1653,7 @@
         </w:rPr>
         <w:t>FactoryProducer</w:t>
       </w:r>
+      <w:proofErr w:type="spellEnd"/>
       <w:r>
         <w:rPr>
           <w:sz w:val="22"/>
@@ -1387,7 +1693,21 @@
         <w:rPr>
           <w:sz w:val="20"/>
         </w:rPr>
-        <w:t>public class FactoryProducer {</w:t>
+        <w:t xml:space="preserve">public class </w:t>
+      </w:r>
+      <w:proofErr w:type="spellStart"/>
+      <w:r>
+        <w:rPr>
+          <w:sz w:val="20"/>
+        </w:rPr>
+        <w:t>FactoryProducer</w:t>
+      </w:r>
+      <w:proofErr w:type="spellEnd"/>
+      <w:r>
+        <w:rPr>
+          <w:sz w:val="20"/>
+        </w:rPr>
+        <w:t xml:space="preserve"> {</w:t>
       </w:r>
     </w:p>
     <w:p>
@@ -1402,7 +1722,43 @@
         <w:rPr>
           <w:sz w:val="20"/>
         </w:rPr>
-        <w:t xml:space="preserve">   public static AbstractFactory getFactory(String choice){</w:t>
+        <w:t xml:space="preserve">   public static </w:t>
+      </w:r>
+      <w:proofErr w:type="spellStart"/>
+      <w:r>
+        <w:rPr>
+          <w:sz w:val="20"/>
+        </w:rPr>
+        <w:t>AbstractFactory</w:t>
+      </w:r>
+      <w:proofErr w:type="spellEnd"/>
+      <w:r>
+        <w:rPr>
+          <w:sz w:val="20"/>
+        </w:rPr>
+        <w:t xml:space="preserve"> </w:t>
+      </w:r>
+      <w:proofErr w:type="spellStart"/>
+      <w:proofErr w:type="gramStart"/>
+      <w:r>
+        <w:rPr>
+          <w:sz w:val="20"/>
+        </w:rPr>
+        <w:t>getFactory</w:t>
+      </w:r>
+      <w:proofErr w:type="spellEnd"/>
+      <w:r>
+        <w:rPr>
+          <w:sz w:val="20"/>
+        </w:rPr>
+        <w:t>(</w:t>
+      </w:r>
+      <w:proofErr w:type="gramEnd"/>
+      <w:r>
+        <w:rPr>
+          <w:sz w:val="20"/>
+        </w:rPr>
+        <w:t>String choice){</w:t>
       </w:r>
     </w:p>
     <w:p>
@@ -1417,7 +1773,23 @@
         <w:rPr>
           <w:sz w:val="20"/>
         </w:rPr>
-        <w:t xml:space="preserve">      if(choice.equalsIgnoreCase("SHAPE")){</w:t>
+        <w:t xml:space="preserve">      if(</w:t>
+      </w:r>
+      <w:proofErr w:type="spellStart"/>
+      <w:proofErr w:type="gramStart"/>
+      <w:r>
+        <w:rPr>
+          <w:sz w:val="20"/>
+        </w:rPr>
+        <w:t>choice.equalsIgnoreCase</w:t>
+      </w:r>
+      <w:proofErr w:type="spellEnd"/>
+      <w:proofErr w:type="gramEnd"/>
+      <w:r>
+        <w:rPr>
+          <w:sz w:val="20"/>
+        </w:rPr>
+        <w:t>("SHAPE")){</w:t>
       </w:r>
     </w:p>
     <w:p>
@@ -1432,7 +1804,29 @@
         <w:rPr>
           <w:sz w:val="20"/>
         </w:rPr>
-        <w:t xml:space="preserve">         return new ShapeFactory();  </w:t>
+        <w:t xml:space="preserve">         return new </w:t>
+      </w:r>
+      <w:proofErr w:type="spellStart"/>
+      <w:proofErr w:type="gramStart"/>
+      <w:r>
+        <w:rPr>
+          <w:sz w:val="20"/>
+        </w:rPr>
+        <w:t>ShapeFactory</w:t>
+      </w:r>
+      <w:proofErr w:type="spellEnd"/>
+      <w:r>
+        <w:rPr>
+          <w:sz w:val="20"/>
+        </w:rPr>
+        <w:t>(</w:t>
+      </w:r>
+      <w:proofErr w:type="gramEnd"/>
+      <w:r>
+        <w:rPr>
+          <w:sz w:val="20"/>
+        </w:rPr>
+        <w:t xml:space="preserve">);  </w:t>
       </w:r>
     </w:p>
     <w:p>
@@ -1447,7 +1841,35 @@
         <w:rPr>
           <w:sz w:val="20"/>
         </w:rPr>
-        <w:t xml:space="preserve">      }else if(choice.equalsIgnoreCase("COLOR")){</w:t>
+        <w:t xml:space="preserve">      </w:t>
+      </w:r>
+      <w:proofErr w:type="gramStart"/>
+      <w:r>
+        <w:rPr>
+          <w:sz w:val="20"/>
+        </w:rPr>
+        <w:t>}else</w:t>
+      </w:r>
+      <w:proofErr w:type="gramEnd"/>
+      <w:r>
+        <w:rPr>
+          <w:sz w:val="20"/>
+        </w:rPr>
+        <w:t xml:space="preserve"> if(</w:t>
+      </w:r>
+      <w:proofErr w:type="spellStart"/>
+      <w:r>
+        <w:rPr>
+          <w:sz w:val="20"/>
+        </w:rPr>
+        <w:t>choice.equalsIgnoreCase</w:t>
+      </w:r>
+      <w:proofErr w:type="spellEnd"/>
+      <w:r>
+        <w:rPr>
+          <w:sz w:val="20"/>
+        </w:rPr>
+        <w:t>("COLOR")){</w:t>
       </w:r>
     </w:p>
     <w:p>
@@ -1462,7 +1884,29 @@
         <w:rPr>
           <w:sz w:val="20"/>
         </w:rPr>
-        <w:t xml:space="preserve">         return new ColorFactory();</w:t>
+        <w:t xml:space="preserve">         return new </w:t>
+      </w:r>
+      <w:proofErr w:type="spellStart"/>
+      <w:proofErr w:type="gramStart"/>
+      <w:r>
+        <w:rPr>
+          <w:sz w:val="20"/>
+        </w:rPr>
+        <w:t>ColorFactory</w:t>
+      </w:r>
+      <w:proofErr w:type="spellEnd"/>
+      <w:r>
+        <w:rPr>
+          <w:sz w:val="20"/>
+        </w:rPr>
+        <w:t>(</w:t>
+      </w:r>
+      <w:proofErr w:type="gramEnd"/>
+      <w:r>
+        <w:rPr>
+          <w:sz w:val="20"/>
+        </w:rPr>
+        <w:t>);</w:t>
       </w:r>
     </w:p>
     <w:p>
@@ -1492,8 +1936,16 @@
         <w:rPr>
           <w:sz w:val="20"/>
         </w:rPr>
-        <w:t xml:space="preserve">      return null;</w:t>
-      </w:r>
+        <w:t xml:space="preserve">      return </w:t>
+      </w:r>
+      <w:proofErr w:type="gramStart"/>
+      <w:r>
+        <w:rPr>
+          <w:sz w:val="20"/>
+        </w:rPr>
+        <w:t>null;</w:t>
+      </w:r>
+      <w:proofErr w:type="gramEnd"/>
     </w:p>
     <w:p>
       <w:pPr>
@@ -1618,7 +2070,21 @@
         <w:rPr>
           <w:sz w:val="20"/>
         </w:rPr>
-        <w:t>public class AbstractFactoryPatternDemo {</w:t>
+        <w:t xml:space="preserve">public class </w:t>
+      </w:r>
+      <w:proofErr w:type="spellStart"/>
+      <w:r>
+        <w:rPr>
+          <w:sz w:val="20"/>
+        </w:rPr>
+        <w:t>AbstractFactoryPatternDemo</w:t>
+      </w:r>
+      <w:proofErr w:type="spellEnd"/>
+      <w:r>
+        <w:rPr>
+          <w:sz w:val="20"/>
+        </w:rPr>
+        <w:t xml:space="preserve"> {</w:t>
       </w:r>
     </w:p>
     <w:p>
@@ -1633,7 +2099,35 @@
         <w:rPr>
           <w:sz w:val="20"/>
         </w:rPr>
-        <w:t xml:space="preserve">   public static void main(String[] args) {</w:t>
+        <w:t xml:space="preserve">   public static void </w:t>
+      </w:r>
+      <w:proofErr w:type="gramStart"/>
+      <w:r>
+        <w:rPr>
+          <w:sz w:val="20"/>
+        </w:rPr>
+        <w:t>main(</w:t>
+      </w:r>
+      <w:proofErr w:type="gramEnd"/>
+      <w:r>
+        <w:rPr>
+          <w:sz w:val="20"/>
+        </w:rPr>
+        <w:t xml:space="preserve">String[] </w:t>
+      </w:r>
+      <w:proofErr w:type="spellStart"/>
+      <w:r>
+        <w:rPr>
+          <w:sz w:val="20"/>
+        </w:rPr>
+        <w:t>args</w:t>
+      </w:r>
+      <w:proofErr w:type="spellEnd"/>
+      <w:r>
+        <w:rPr>
+          <w:sz w:val="20"/>
+        </w:rPr>
+        <w:t>) {</w:t>
       </w:r>
     </w:p>
     <w:p>
@@ -1663,8 +2157,58 @@
         <w:rPr>
           <w:sz w:val="20"/>
         </w:rPr>
-        <w:t xml:space="preserve">      AbstractFactory shapeFactory = FactoryProducer.getFactory("SHAPE");</w:t>
-      </w:r>
+        <w:t xml:space="preserve">      </w:t>
+      </w:r>
+      <w:proofErr w:type="spellStart"/>
+      <w:r>
+        <w:rPr>
+          <w:sz w:val="20"/>
+        </w:rPr>
+        <w:t>AbstractFactory</w:t>
+      </w:r>
+      <w:proofErr w:type="spellEnd"/>
+      <w:r>
+        <w:rPr>
+          <w:sz w:val="20"/>
+        </w:rPr>
+        <w:t xml:space="preserve"> </w:t>
+      </w:r>
+      <w:proofErr w:type="spellStart"/>
+      <w:r>
+        <w:rPr>
+          <w:sz w:val="20"/>
+        </w:rPr>
+        <w:t>shapeFactory</w:t>
+      </w:r>
+      <w:proofErr w:type="spellEnd"/>
+      <w:r>
+        <w:rPr>
+          <w:sz w:val="20"/>
+        </w:rPr>
+        <w:t xml:space="preserve"> = </w:t>
+      </w:r>
+      <w:proofErr w:type="spellStart"/>
+      <w:r>
+        <w:rPr>
+          <w:sz w:val="20"/>
+        </w:rPr>
+        <w:t>FactoryProducer.getFactory</w:t>
+      </w:r>
+      <w:proofErr w:type="spellEnd"/>
+      <w:r>
+        <w:rPr>
+          <w:sz w:val="20"/>
+        </w:rPr>
+        <w:t>("SHAPE"</w:t>
+      </w:r>
+      <w:proofErr w:type="gramStart"/>
+      <w:r>
+        <w:rPr>
+          <w:sz w:val="20"/>
+        </w:rPr>
+        <w:t>);</w:t>
+      </w:r>
+      <w:proofErr w:type="gramEnd"/>
     </w:p>
     <w:p>
       <w:pPr>
@@ -1693,8 +2237,30 @@
         <w:rPr>
           <w:sz w:val="20"/>
         </w:rPr>
-        <w:t xml:space="preserve">      Shape shape1 = shapeFactory.getShape("CIRCLE");</w:t>
-      </w:r>
+        <w:t xml:space="preserve">      Shape shape1 = </w:t>
+      </w:r>
+      <w:proofErr w:type="spellStart"/>
+      <w:r>
+        <w:rPr>
+          <w:sz w:val="20"/>
+        </w:rPr>
+        <w:t>shapeFactory.getShape</w:t>
+      </w:r>
+      <w:proofErr w:type="spellEnd"/>
+      <w:r>
+        <w:rPr>
+          <w:sz w:val="20"/>
+        </w:rPr>
+        <w:t>("CIRCLE"</w:t>
+      </w:r>
+      <w:proofErr w:type="gramStart"/>
+      <w:r>
+        <w:rPr>
+          <w:sz w:val="20"/>
+        </w:rPr>
+        <w:t>);</w:t>
+      </w:r>
+      <w:proofErr w:type="gramEnd"/>
     </w:p>
     <w:p>
       <w:pPr>
@@ -1723,8 +2289,16 @@
         <w:rPr>
           <w:sz w:val="20"/>
         </w:rPr>
-        <w:t xml:space="preserve">      shape1.draw();</w:t>
-      </w:r>
+        <w:t xml:space="preserve">      shape1.draw(</w:t>
+      </w:r>
+      <w:proofErr w:type="gramStart"/>
+      <w:r>
+        <w:rPr>
+          <w:sz w:val="20"/>
+        </w:rPr>
+        <w:t>);</w:t>
+      </w:r>
+      <w:proofErr w:type="gramEnd"/>
     </w:p>
     <w:p>
       <w:pPr>
@@ -1759,8 +2333,30 @@
         <w:rPr>
           <w:sz w:val="20"/>
         </w:rPr>
-        <w:t>Shape shape2 = shapeFactory.getShape("RECTANGLE");</w:t>
-      </w:r>
+        <w:t xml:space="preserve">Shape shape2 = </w:t>
+      </w:r>
+      <w:proofErr w:type="spellStart"/>
+      <w:r>
+        <w:rPr>
+          <w:sz w:val="20"/>
+        </w:rPr>
+        <w:t>shapeFactory.getShape</w:t>
+      </w:r>
+      <w:proofErr w:type="spellEnd"/>
+      <w:r>
+        <w:rPr>
+          <w:sz w:val="20"/>
+        </w:rPr>
+        <w:t>("RECTANGLE"</w:t>
+      </w:r>
+      <w:proofErr w:type="gramStart"/>
+      <w:r>
+        <w:rPr>
+          <w:sz w:val="20"/>
+        </w:rPr>
+        <w:t>);</w:t>
+      </w:r>
+      <w:proofErr w:type="gramEnd"/>
     </w:p>
     <w:p>
       <w:pPr>
@@ -1789,8 +2385,16 @@
         <w:rPr>
           <w:sz w:val="20"/>
         </w:rPr>
-        <w:t xml:space="preserve">      shape2.draw();</w:t>
-      </w:r>
+        <w:t xml:space="preserve">      shape2.draw(</w:t>
+      </w:r>
+      <w:proofErr w:type="gramStart"/>
+      <w:r>
+        <w:rPr>
+          <w:sz w:val="20"/>
+        </w:rPr>
+        <w:t>);</w:t>
+      </w:r>
+      <w:proofErr w:type="gramEnd"/>
     </w:p>
     <w:p>
       <w:pPr>
@@ -1819,8 +2423,30 @@
         <w:rPr>
           <w:sz w:val="20"/>
         </w:rPr>
-        <w:t xml:space="preserve">      Shape shape3 = shapeFactory.getShape("SQUARE");</w:t>
-      </w:r>
+        <w:t xml:space="preserve">      Shape shape3 = </w:t>
+      </w:r>
+      <w:proofErr w:type="spellStart"/>
+      <w:r>
+        <w:rPr>
+          <w:sz w:val="20"/>
+        </w:rPr>
+        <w:t>shapeFactory.getShape</w:t>
+      </w:r>
+      <w:proofErr w:type="spellEnd"/>
+      <w:r>
+        <w:rPr>
+          <w:sz w:val="20"/>
+        </w:rPr>
+        <w:t>("SQUARE"</w:t>
+      </w:r>
+      <w:proofErr w:type="gramStart"/>
+      <w:r>
+        <w:rPr>
+          <w:sz w:val="20"/>
+        </w:rPr>
+        <w:t>);</w:t>
+      </w:r>
+      <w:proofErr w:type="gramEnd"/>
     </w:p>
     <w:p>
       <w:pPr>
@@ -1849,8 +2475,16 @@
         <w:rPr>
           <w:sz w:val="20"/>
         </w:rPr>
-        <w:t xml:space="preserve">      shape3.draw();</w:t>
-      </w:r>
+        <w:t xml:space="preserve">      shape3.draw(</w:t>
+      </w:r>
+      <w:proofErr w:type="gramStart"/>
+      <w:r>
+        <w:rPr>
+          <w:sz w:val="20"/>
+        </w:rPr>
+        <w:t>);</w:t>
+      </w:r>
+      <w:proofErr w:type="gramEnd"/>
     </w:p>
     <w:p>
       <w:pPr>
@@ -1879,8 +2513,58 @@
         <w:rPr>
           <w:sz w:val="20"/>
         </w:rPr>
-        <w:t xml:space="preserve">      AbstractFactory colorFactory = FactoryProducer.getFactory("COLOR");</w:t>
-      </w:r>
+        <w:t xml:space="preserve">      </w:t>
+      </w:r>
+      <w:proofErr w:type="spellStart"/>
+      <w:r>
+        <w:rPr>
+          <w:sz w:val="20"/>
+        </w:rPr>
+        <w:t>AbstractFactory</w:t>
+      </w:r>
+      <w:proofErr w:type="spellEnd"/>
+      <w:r>
+        <w:rPr>
+          <w:sz w:val="20"/>
+        </w:rPr>
+        <w:t xml:space="preserve"> </w:t>
+      </w:r>
+      <w:proofErr w:type="spellStart"/>
+      <w:r>
+        <w:rPr>
+          <w:sz w:val="20"/>
+        </w:rPr>
+        <w:t>colorFactory</w:t>
+      </w:r>
+      <w:proofErr w:type="spellEnd"/>
+      <w:r>
+        <w:rPr>
+          <w:sz w:val="20"/>
+        </w:rPr>
+        <w:t xml:space="preserve"> = </w:t>
+      </w:r>
+      <w:proofErr w:type="spellStart"/>
+      <w:r>
+        <w:rPr>
+          <w:sz w:val="20"/>
+        </w:rPr>
+        <w:t>FactoryProducer.getFactory</w:t>
+      </w:r>
+      <w:proofErr w:type="spellEnd"/>
+      <w:r>
+        <w:rPr>
+          <w:sz w:val="20"/>
+        </w:rPr>
+        <w:t>("COLOR"</w:t>
+      </w:r>
+      <w:proofErr w:type="gramStart"/>
+      <w:r>
+        <w:rPr>
+          <w:sz w:val="20"/>
+        </w:rPr>
+        <w:t>);</w:t>
+      </w:r>
+      <w:proofErr w:type="gramEnd"/>
     </w:p>
     <w:p>
       <w:pPr>
@@ -1909,8 +2593,30 @@
         <w:rPr>
           <w:sz w:val="20"/>
         </w:rPr>
-        <w:t xml:space="preserve">      Color color1 = colorFactory.getColor("RED");</w:t>
-      </w:r>
+        <w:t xml:space="preserve">      Color color1 = </w:t>
+      </w:r>
+      <w:proofErr w:type="spellStart"/>
+      <w:r>
+        <w:rPr>
+          <w:sz w:val="20"/>
+        </w:rPr>
+        <w:t>colorFactory.getColor</w:t>
+      </w:r>
+      <w:proofErr w:type="spellEnd"/>
+      <w:r>
+        <w:rPr>
+          <w:sz w:val="20"/>
+        </w:rPr>
+        <w:t>("RED"</w:t>
+      </w:r>
+      <w:proofErr w:type="gramStart"/>
+      <w:r>
+        <w:rPr>
+          <w:sz w:val="20"/>
+        </w:rPr>
+        <w:t>);</w:t>
+      </w:r>
+      <w:proofErr w:type="gramEnd"/>
     </w:p>
     <w:p>
       <w:pPr>
@@ -1939,8 +2645,16 @@
         <w:rPr>
           <w:sz w:val="20"/>
         </w:rPr>
-        <w:t xml:space="preserve">      color1.fill();</w:t>
-      </w:r>
+        <w:t xml:space="preserve">      color1.fill(</w:t>
+      </w:r>
+      <w:proofErr w:type="gramStart"/>
+      <w:r>
+        <w:rPr>
+          <w:sz w:val="20"/>
+        </w:rPr>
+        <w:t>);</w:t>
+      </w:r>
+      <w:proofErr w:type="gramEnd"/>
     </w:p>
     <w:p>
       <w:pPr>
@@ -1969,8 +2683,30 @@
         <w:rPr>
           <w:sz w:val="20"/>
         </w:rPr>
-        <w:t xml:space="preserve">      Color color2 = colorFactory.getColor("Green");</w:t>
-      </w:r>
+        <w:t xml:space="preserve">      Color color2 = </w:t>
+      </w:r>
+      <w:proofErr w:type="spellStart"/>
+      <w:r>
+        <w:rPr>
+          <w:sz w:val="20"/>
+        </w:rPr>
+        <w:t>colorFactory.getColor</w:t>
+      </w:r>
+      <w:proofErr w:type="spellEnd"/>
+      <w:r>
+        <w:rPr>
+          <w:sz w:val="20"/>
+        </w:rPr>
+        <w:t>("Green"</w:t>
+      </w:r>
+      <w:proofErr w:type="gramStart"/>
+      <w:r>
+        <w:rPr>
+          <w:sz w:val="20"/>
+        </w:rPr>
+        <w:t>);</w:t>
+      </w:r>
+      <w:proofErr w:type="gramEnd"/>
     </w:p>
     <w:p>
       <w:pPr>
@@ -1999,8 +2735,16 @@
         <w:rPr>
           <w:sz w:val="20"/>
         </w:rPr>
-        <w:t xml:space="preserve">      color2.fill();</w:t>
-      </w:r>
+        <w:t xml:space="preserve">      color2.fill(</w:t>
+      </w:r>
+      <w:proofErr w:type="gramStart"/>
+      <w:r>
+        <w:rPr>
+          <w:sz w:val="20"/>
+        </w:rPr>
+        <w:t>);</w:t>
+      </w:r>
+      <w:proofErr w:type="gramEnd"/>
     </w:p>
     <w:p>
       <w:pPr>
@@ -2029,8 +2773,30 @@
         <w:rPr>
           <w:sz w:val="20"/>
         </w:rPr>
-        <w:t xml:space="preserve">      Color color3 = colorFactory.getColor("BLUE");</w:t>
-      </w:r>
+        <w:t xml:space="preserve">      Color color3 = </w:t>
+      </w:r>
+      <w:proofErr w:type="spellStart"/>
+      <w:r>
+        <w:rPr>
+          <w:sz w:val="20"/>
+        </w:rPr>
+        <w:t>colorFactory.getColor</w:t>
+      </w:r>
+      <w:proofErr w:type="spellEnd"/>
+      <w:r>
+        <w:rPr>
+          <w:sz w:val="20"/>
+        </w:rPr>
+        <w:t>("BLUE"</w:t>
+      </w:r>
+      <w:proofErr w:type="gramStart"/>
+      <w:r>
+        <w:rPr>
+          <w:sz w:val="20"/>
+        </w:rPr>
+        <w:t>);</w:t>
+      </w:r>
+      <w:proofErr w:type="gramEnd"/>
     </w:p>
     <w:p>
       <w:pPr>
@@ -2059,8 +2825,16 @@
         <w:rPr>
           <w:sz w:val="20"/>
         </w:rPr>
-        <w:t xml:space="preserve">      color3.fill();</w:t>
-      </w:r>
+        <w:t xml:space="preserve">      color3.fill(</w:t>
+      </w:r>
+      <w:proofErr w:type="gramStart"/>
+      <w:r>
+        <w:rPr>
+          <w:sz w:val="20"/>
+        </w:rPr>
+        <w:t>);</w:t>
+      </w:r>
+      <w:proofErr w:type="gramEnd"/>
     </w:p>
     <w:p>
       <w:pPr>
@@ -2109,10 +2883,10 @@
           <w:sz w:val="20"/>
         </w:rPr>
         <w:drawing>
-          <wp:inline distT="0" distB="0" distL="0" distR="0" wp14:anchorId="31170378" wp14:editId="49EA4187">
+          <wp:inline distT="0" distB="0" distL="0" distR="0" wp14:anchorId="31170378" wp14:editId="746ED303">
             <wp:extent cx="5918200" cy="1117600"/>
             <wp:effectExtent l="0" t="0" r="0" b="0"/>
-            <wp:docPr id="1379440164" name="Picture 2"/>
+            <wp:docPr id="1379440164" name="Picture 2" descr="A black square with white dots&#10;&#10;Description automatically generated"/>
             <wp:cNvGraphicFramePr>
               <a:graphicFrameLocks xmlns:a="http://schemas.openxmlformats.org/drawingml/2006/main" noChangeAspect="1"/>
             </wp:cNvGraphicFramePr>
@@ -2120,7 +2894,7 @@
               <a:graphicData uri="http://schemas.openxmlformats.org/drawingml/2006/picture">
                 <pic:pic xmlns:pic="http://schemas.openxmlformats.org/drawingml/2006/picture">
                   <pic:nvPicPr>
-                    <pic:cNvPr id="1379440164" name="Picture 1379440164"/>
+                    <pic:cNvPr id="1379440164" name="Picture 2" descr="A black square with white dots&#10;&#10;Description automatically generated"/>
                     <pic:cNvPicPr/>
                   </pic:nvPicPr>
                   <pic:blipFill>

</xml_diff>